<commit_message>
recurso 170 del CS_08_02
</commit_message>
<xml_diff>
--- a/fuentes/contenidos/grado09/guion03/CS_09_03_REC50.docx
+++ b/fuentes/contenidos/grado09/guion03/CS_09_03_REC50.docx
@@ -33,8 +33,6 @@
           <w:lang w:val="es-ES_tradnl"/>
         </w:rPr>
       </w:pPr>
-      <w:bookmarkStart w:id="0" w:name="_GoBack"/>
-      <w:bookmarkEnd w:id="0"/>
     </w:p>
     <w:p>
       <w:pPr>
@@ -2025,16 +2023,7 @@
           <w:szCs w:val="20"/>
           <w:lang w:val="es-ES_tradnl"/>
         </w:rPr>
-        <w:t>C</w:t>
-      </w:r>
-      <w:r>
-        <w:rPr>
-          <w:rFonts w:ascii="Arial" w:hAnsi="Arial" w:cs="Arial"/>
-          <w:sz w:val="20"/>
-          <w:szCs w:val="20"/>
-          <w:lang w:val="es-ES_tradnl"/>
-        </w:rPr>
-        <w:t xml:space="preserve">aracterísticas </w:t>
+        <w:t xml:space="preserve">Características </w:t>
       </w:r>
       <w:r>
         <w:rPr>
@@ -2531,18 +2520,7 @@
             <w:szCs w:val="20"/>
             <w:lang w:val="es-ES_tradnl"/>
           </w:rPr>
-          <w:t>VE</w:t>
-        </w:r>
-        <w:r>
-          <w:rPr>
-            <w:rStyle w:val="Hipervnculo"/>
-            <w:rFonts w:ascii="Arial" w:hAnsi="Arial" w:cs="Arial"/>
-            <w:color w:val="auto"/>
-            <w:sz w:val="20"/>
-            <w:szCs w:val="20"/>
-            <w:lang w:val="es-ES_tradnl"/>
-          </w:rPr>
-          <w:t>R</w:t>
+          <w:t>VER</w:t>
         </w:r>
       </w:hyperlink>
       <w:r>
@@ -2920,7 +2898,27 @@
           <w:szCs w:val="20"/>
           <w:lang w:val="es-ES"/>
         </w:rPr>
-        <w:t xml:space="preserve">000 trabajadores que laboraban en condiciones infrahumanas. La huelga buscaba mejorar esas condiciones con el acceso a mejores salarios y a seguridad social. Pero la respuesta del Estado y de la empresa fue inesperada. </w:t>
+        <w:t xml:space="preserve">000 trabajadores que laboraban en condiciones infrahumanas. La huelga buscaba mejorar esas condiciones con el acceso a salarios </w:t>
+      </w:r>
+      <w:r>
+        <w:rPr>
+          <w:rFonts w:ascii="Arial" w:hAnsi="Arial" w:cs="Arial"/>
+          <w:sz w:val="20"/>
+          <w:szCs w:val="20"/>
+          <w:lang w:val="es-ES"/>
+        </w:rPr>
+        <w:t xml:space="preserve">dignos </w:t>
+      </w:r>
+      <w:bookmarkStart w:id="0" w:name="_GoBack"/>
+      <w:bookmarkEnd w:id="0"/>
+      <w:r>
+        <w:rPr>
+          <w:rFonts w:ascii="Arial" w:hAnsi="Arial" w:cs="Arial"/>
+          <w:sz w:val="20"/>
+          <w:szCs w:val="20"/>
+          <w:lang w:val="es-ES"/>
+        </w:rPr>
+        <w:t xml:space="preserve">y a seguridad social. Pero la respuesta del Estado y de la empresa fue inesperada. </w:t>
       </w:r>
       <w:r>
         <w:rPr>

</xml_diff>